<commit_message>
comecei a fazer o Inventario
</commit_message>
<xml_diff>
--- a/docs/Inventario.docx
+++ b/docs/Inventario.docx
@@ -57,8 +57,6 @@
         </w:rPr>
         <w:t>Inventario</w:t>
       </w:r>
-      <w:bookmarkStart w:id="0" w:name="_GoBack"/>
-      <w:bookmarkEnd w:id="0"/>
     </w:p>
     <w:tbl>
       <w:tblPr>
@@ -138,6 +136,72 @@
           <w:tcPr>
             <w:tcW w:w="2829" w:type="dxa"/>
           </w:tcPr>
+          <w:p>
+            <w:r>
+              <w:t>2</w:t>
+            </w:r>
+          </w:p>
+        </w:tc>
+      </w:tr>
+      <w:tr>
+        <w:tc>
+          <w:tcPr>
+            <w:tcW w:w="5665" w:type="dxa"/>
+          </w:tcPr>
+          <w:p>
+            <w:r>
+              <w:t>Ratos</w:t>
+            </w:r>
+          </w:p>
+        </w:tc>
+        <w:tc>
+          <w:tcPr>
+            <w:tcW w:w="2829" w:type="dxa"/>
+          </w:tcPr>
+          <w:p>
+            <w:r>
+              <w:t>2</w:t>
+            </w:r>
+          </w:p>
+        </w:tc>
+      </w:tr>
+      <w:tr>
+        <w:tc>
+          <w:tcPr>
+            <w:tcW w:w="5665" w:type="dxa"/>
+          </w:tcPr>
+          <w:p>
+            <w:r>
+              <w:t>Teclados</w:t>
+            </w:r>
+          </w:p>
+        </w:tc>
+        <w:tc>
+          <w:tcPr>
+            <w:tcW w:w="2829" w:type="dxa"/>
+          </w:tcPr>
+          <w:p>
+            <w:r>
+              <w:t>2</w:t>
+            </w:r>
+          </w:p>
+        </w:tc>
+      </w:tr>
+      <w:tr>
+        <w:tc>
+          <w:tcPr>
+            <w:tcW w:w="5665" w:type="dxa"/>
+          </w:tcPr>
+          <w:p>
+            <w:r>
+              <w:t>Monitores</w:t>
+            </w:r>
+          </w:p>
+        </w:tc>
+        <w:tc>
+          <w:tcPr>
+            <w:tcW w:w="2829" w:type="dxa"/>
+          </w:tcPr>
           <w:p/>
         </w:tc>
       </w:tr>
@@ -148,7 +212,7 @@
           </w:tcPr>
           <w:p>
             <w:r>
-              <w:t>Ratos</w:t>
+              <w:t>Mesas</w:t>
             </w:r>
           </w:p>
         </w:tc>
@@ -166,7 +230,7 @@
           </w:tcPr>
           <w:p>
             <w:r>
-              <w:t>Teclados</w:t>
+              <w:t xml:space="preserve">Placares </w:t>
             </w:r>
           </w:p>
         </w:tc>
@@ -184,7 +248,7 @@
           </w:tcPr>
           <w:p>
             <w:r>
-              <w:t>Monitores</w:t>
+              <w:t>Cabo -&gt; VGA - VGA</w:t>
             </w:r>
           </w:p>
         </w:tc>
@@ -202,60 +266,6 @@
           </w:tcPr>
           <w:p>
             <w:r>
-              <w:t>Mesas</w:t>
-            </w:r>
-          </w:p>
-        </w:tc>
-        <w:tc>
-          <w:tcPr>
-            <w:tcW w:w="2829" w:type="dxa"/>
-          </w:tcPr>
-          <w:p/>
-        </w:tc>
-      </w:tr>
-      <w:tr>
-        <w:tc>
-          <w:tcPr>
-            <w:tcW w:w="5665" w:type="dxa"/>
-          </w:tcPr>
-          <w:p>
-            <w:r>
-              <w:t xml:space="preserve">Placares </w:t>
-            </w:r>
-          </w:p>
-        </w:tc>
-        <w:tc>
-          <w:tcPr>
-            <w:tcW w:w="2829" w:type="dxa"/>
-          </w:tcPr>
-          <w:p/>
-        </w:tc>
-      </w:tr>
-      <w:tr>
-        <w:tc>
-          <w:tcPr>
-            <w:tcW w:w="5665" w:type="dxa"/>
-          </w:tcPr>
-          <w:p>
-            <w:r>
-              <w:t>Cabo -&gt; VGA - VGA</w:t>
-            </w:r>
-          </w:p>
-        </w:tc>
-        <w:tc>
-          <w:tcPr>
-            <w:tcW w:w="2829" w:type="dxa"/>
-          </w:tcPr>
-          <w:p/>
-        </w:tc>
-      </w:tr>
-      <w:tr>
-        <w:tc>
-          <w:tcPr>
-            <w:tcW w:w="5665" w:type="dxa"/>
-          </w:tcPr>
-          <w:p>
-            <w:r>
               <w:t>Adaptador -&gt; DVI - VGA</w:t>
             </w:r>
           </w:p>
@@ -264,77 +274,123 @@
           <w:tcPr>
             <w:tcW w:w="2829" w:type="dxa"/>
           </w:tcPr>
-          <w:p/>
-        </w:tc>
-      </w:tr>
-      <w:tr>
-        <w:tc>
-          <w:tcPr>
-            <w:tcW w:w="5665" w:type="dxa"/>
-          </w:tcPr>
-          <w:p/>
-        </w:tc>
-        <w:tc>
-          <w:tcPr>
-            <w:tcW w:w="2829" w:type="dxa"/>
-          </w:tcPr>
-          <w:p/>
-        </w:tc>
-      </w:tr>
-      <w:tr>
-        <w:tc>
-          <w:tcPr>
-            <w:tcW w:w="5665" w:type="dxa"/>
-          </w:tcPr>
-          <w:p/>
-        </w:tc>
-        <w:tc>
-          <w:tcPr>
-            <w:tcW w:w="2829" w:type="dxa"/>
-          </w:tcPr>
-          <w:p/>
-        </w:tc>
-      </w:tr>
-      <w:tr>
-        <w:tc>
-          <w:tcPr>
-            <w:tcW w:w="5665" w:type="dxa"/>
-          </w:tcPr>
-          <w:p/>
-        </w:tc>
-        <w:tc>
-          <w:tcPr>
-            <w:tcW w:w="2829" w:type="dxa"/>
-          </w:tcPr>
-          <w:p/>
-        </w:tc>
-      </w:tr>
-      <w:tr>
-        <w:tc>
-          <w:tcPr>
-            <w:tcW w:w="5665" w:type="dxa"/>
-          </w:tcPr>
-          <w:p/>
-        </w:tc>
-        <w:tc>
-          <w:tcPr>
-            <w:tcW w:w="2829" w:type="dxa"/>
-          </w:tcPr>
-          <w:p/>
-        </w:tc>
-      </w:tr>
-      <w:tr>
-        <w:tc>
-          <w:tcPr>
-            <w:tcW w:w="5665" w:type="dxa"/>
-          </w:tcPr>
-          <w:p/>
-        </w:tc>
-        <w:tc>
-          <w:tcPr>
-            <w:tcW w:w="2829" w:type="dxa"/>
-          </w:tcPr>
-          <w:p/>
+          <w:p>
+            <w:r>
+              <w:t>1</w:t>
+            </w:r>
+          </w:p>
+        </w:tc>
+      </w:tr>
+      <w:tr>
+        <w:tc>
+          <w:tcPr>
+            <w:tcW w:w="5665" w:type="dxa"/>
+          </w:tcPr>
+          <w:p>
+            <w:r>
+              <w:t>Cabos de alimentação</w:t>
+            </w:r>
+          </w:p>
+        </w:tc>
+        <w:tc>
+          <w:tcPr>
+            <w:tcW w:w="2829" w:type="dxa"/>
+          </w:tcPr>
+          <w:p>
+            <w:r>
+              <w:t>2</w:t>
+            </w:r>
+          </w:p>
+        </w:tc>
+      </w:tr>
+      <w:tr>
+        <w:tc>
+          <w:tcPr>
+            <w:tcW w:w="5665" w:type="dxa"/>
+          </w:tcPr>
+          <w:p>
+            <w:r>
+              <w:t>Quadro para Projeção + suporte</w:t>
+            </w:r>
+          </w:p>
+        </w:tc>
+        <w:tc>
+          <w:tcPr>
+            <w:tcW w:w="2829" w:type="dxa"/>
+          </w:tcPr>
+          <w:p>
+            <w:r>
+              <w:t>1</w:t>
+            </w:r>
+          </w:p>
+        </w:tc>
+      </w:tr>
+      <w:tr>
+        <w:tc>
+          <w:tcPr>
+            <w:tcW w:w="5665" w:type="dxa"/>
+          </w:tcPr>
+          <w:p>
+            <w:r>
+              <w:t>Kinect</w:t>
+            </w:r>
+          </w:p>
+        </w:tc>
+        <w:tc>
+          <w:tcPr>
+            <w:tcW w:w="2829" w:type="dxa"/>
+          </w:tcPr>
+          <w:p>
+            <w:r>
+              <w:t>1</w:t>
+            </w:r>
+          </w:p>
+        </w:tc>
+      </w:tr>
+      <w:tr>
+        <w:tc>
+          <w:tcPr>
+            <w:tcW w:w="5665" w:type="dxa"/>
+          </w:tcPr>
+          <w:p>
+            <w:r>
+              <w:t>Camara externa para PC</w:t>
+            </w:r>
+            <w:bookmarkStart w:id="0" w:name="_GoBack"/>
+            <w:bookmarkEnd w:id="0"/>
+          </w:p>
+        </w:tc>
+        <w:tc>
+          <w:tcPr>
+            <w:tcW w:w="2829" w:type="dxa"/>
+          </w:tcPr>
+          <w:p>
+            <w:r>
+              <w:t>1</w:t>
+            </w:r>
+          </w:p>
+        </w:tc>
+      </w:tr>
+      <w:tr>
+        <w:tc>
+          <w:tcPr>
+            <w:tcW w:w="5665" w:type="dxa"/>
+          </w:tcPr>
+          <w:p>
+            <w:r>
+              <w:t>Cabo -&gt; DVI - DVI</w:t>
+            </w:r>
+          </w:p>
+        </w:tc>
+        <w:tc>
+          <w:tcPr>
+            <w:tcW w:w="2829" w:type="dxa"/>
+          </w:tcPr>
+          <w:p>
+            <w:r>
+              <w:t>1</w:t>
+            </w:r>
+          </w:p>
         </w:tc>
       </w:tr>
       <w:tr>

</xml_diff>